<commit_message>
New version for norwegian job-market
</commit_message>
<xml_diff>
--- a/docs/project_description.docx
+++ b/docs/project_description.docx
@@ -1,6 +1,6 @@
 
 <file path=word/document.xml><?xml version="1.0" encoding="utf-8"?>
-<w:document xmlns:wpc="http://schemas.microsoft.com/office/word/2010/wordprocessingCanvas" xmlns:cx="http://schemas.microsoft.com/office/drawing/2014/chartex" xmlns:cx1="http://schemas.microsoft.com/office/drawing/2015/9/8/chartex" xmlns:cx2="http://schemas.microsoft.com/office/drawing/2015/10/21/chartex" xmlns:mc="http://schemas.openxmlformats.org/markup-compatibility/2006" xmlns:o="urn:schemas-microsoft-com:office:office" xmlns:r="http://schemas.openxmlformats.org/officeDocument/2006/relationships" xmlns:m="http://schemas.openxmlformats.org/officeDocument/2006/math" xmlns:v="urn:schemas-microsoft-com:vml" xmlns:wp14="http://schemas.microsoft.com/office/word/2010/wordprocessingDrawing" xmlns:wp="http://schemas.openxmlformats.org/drawingml/2006/wordprocessingDrawing" xmlns:w10="urn:schemas-microsoft-com:office:word" xmlns:w="http://schemas.openxmlformats.org/wordprocessingml/2006/main" xmlns:w14="http://schemas.microsoft.com/office/word/2010/wordml" xmlns:w15="http://schemas.microsoft.com/office/word/2012/wordml" xmlns:w16se="http://schemas.microsoft.com/office/word/2015/wordml/symex" xmlns:wpg="http://schemas.microsoft.com/office/word/2010/wordprocessingGroup" xmlns:wpi="http://schemas.microsoft.com/office/word/2010/wordprocessingInk" xmlns:wne="http://schemas.microsoft.com/office/word/2006/wordml" xmlns:wps="http://schemas.microsoft.com/office/word/2010/wordprocessingShape" mc:Ignorable="w14 w15 w16se wp14">
+<w:document xmlns:wpc="http://schemas.microsoft.com/office/word/2010/wordprocessingCanvas" xmlns:cx="http://schemas.microsoft.com/office/drawing/2014/chartex" xmlns:cx1="http://schemas.microsoft.com/office/drawing/2015/9/8/chartex" xmlns:cx2="http://schemas.microsoft.com/office/drawing/2015/10/21/chartex" xmlns:cx3="http://schemas.microsoft.com/office/drawing/2016/5/9/chartex" xmlns:cx4="http://schemas.microsoft.com/office/drawing/2016/5/10/chartex" xmlns:cx5="http://schemas.microsoft.com/office/drawing/2016/5/11/chartex" xmlns:cx6="http://schemas.microsoft.com/office/drawing/2016/5/12/chartex" xmlns:cx7="http://schemas.microsoft.com/office/drawing/2016/5/13/chartex" xmlns:cx8="http://schemas.microsoft.com/office/drawing/2016/5/14/chartex" xmlns:mc="http://schemas.openxmlformats.org/markup-compatibility/2006" xmlns:aink="http://schemas.microsoft.com/office/drawing/2016/ink" xmlns:am3d="http://schemas.microsoft.com/office/drawing/2017/model3d" xmlns:o="urn:schemas-microsoft-com:office:office" xmlns:r="http://schemas.openxmlformats.org/officeDocument/2006/relationships" xmlns:m="http://schemas.openxmlformats.org/officeDocument/2006/math" xmlns:v="urn:schemas-microsoft-com:vml" xmlns:wp14="http://schemas.microsoft.com/office/word/2010/wordprocessingDrawing" xmlns:wp="http://schemas.openxmlformats.org/drawingml/2006/wordprocessingDrawing" xmlns:w10="urn:schemas-microsoft-com:office:word" xmlns:w="http://schemas.openxmlformats.org/wordprocessingml/2006/main" xmlns:w14="http://schemas.microsoft.com/office/word/2010/wordml" xmlns:w15="http://schemas.microsoft.com/office/word/2012/wordml" xmlns:w16cid="http://schemas.microsoft.com/office/word/2016/wordml/cid" xmlns:w16se="http://schemas.microsoft.com/office/word/2015/wordml/symex" xmlns:wpg="http://schemas.microsoft.com/office/word/2010/wordprocessingGroup" xmlns:wpi="http://schemas.microsoft.com/office/word/2010/wordprocessingInk" xmlns:wne="http://schemas.microsoft.com/office/word/2006/wordml" xmlns:wps="http://schemas.microsoft.com/office/word/2010/wordprocessingShape" mc:Ignorable="w14 w15 w16se w16cid wp14">
   <w:body>
     <w:p>
       <w:pPr>
@@ -26,9 +26,11 @@
           <w:numId w:val="1"/>
         </w:numPr>
       </w:pPr>
+      <w:proofErr w:type="spellStart"/>
       <w:r>
         <w:t>CopyMonster</w:t>
       </w:r>
+      <w:proofErr w:type="spellEnd"/>
       <w:r>
         <w:t>, website</w:t>
       </w:r>
@@ -55,8 +57,13 @@
         <w:t xml:space="preserve">agency </w:t>
       </w:r>
       <w:r>
-        <w:t>with a funny name Copymonster</w:t>
-      </w:r>
+        <w:t xml:space="preserve">with a funny name </w:t>
+      </w:r>
+      <w:proofErr w:type="spellStart"/>
+      <w:r>
+        <w:t>Copymonster</w:t>
+      </w:r>
+      <w:proofErr w:type="spellEnd"/>
       <w:r>
         <w:t>.</w:t>
       </w:r>
@@ -184,9 +191,11 @@
       <w:r>
         <w:t xml:space="preserve"> </w:t>
       </w:r>
+      <w:proofErr w:type="spellStart"/>
       <w:r>
         <w:t>Copymonster</w:t>
       </w:r>
+      <w:proofErr w:type="spellEnd"/>
       <w:r>
         <w:t xml:space="preserve"> </w:t>
       </w:r>
@@ -262,9 +271,11 @@
         </w:rPr>
         <w:t xml:space="preserve">сайта для копирайтинговой компании с забавным названием </w:t>
       </w:r>
+      <w:proofErr w:type="spellStart"/>
       <w:r>
         <w:t>Copymonster</w:t>
       </w:r>
+      <w:proofErr w:type="spellEnd"/>
       <w:r>
         <w:rPr>
           <w:lang w:val="ru-RU"/>
@@ -723,12 +734,14 @@
           </w:rPr>
           <w:t>.</w:t>
         </w:r>
+        <w:proofErr w:type="spellStart"/>
         <w:r>
           <w:rPr>
             <w:rStyle w:val="Hyperlink"/>
           </w:rPr>
           <w:t>flowtaxi</w:t>
         </w:r>
+        <w:proofErr w:type="spellEnd"/>
         <w:r>
           <w:rPr>
             <w:rStyle w:val="Hyperlink"/>
@@ -736,12 +749,14 @@
           </w:rPr>
           <w:t>.</w:t>
         </w:r>
+        <w:proofErr w:type="spellStart"/>
         <w:r>
           <w:rPr>
             <w:rStyle w:val="Hyperlink"/>
           </w:rPr>
           <w:t>ru</w:t>
         </w:r>
+        <w:proofErr w:type="spellEnd"/>
       </w:hyperlink>
     </w:p>
     <w:p>
@@ -767,12 +782,14 @@
           </w:rPr>
           <w:t>://</w:t>
         </w:r>
+        <w:proofErr w:type="spellStart"/>
         <w:r>
           <w:rPr>
             <w:rStyle w:val="Hyperlink"/>
           </w:rPr>
           <w:t>flowtaxi</w:t>
         </w:r>
+        <w:proofErr w:type="spellEnd"/>
         <w:r>
           <w:rPr>
             <w:rStyle w:val="Hyperlink"/>
@@ -780,12 +797,14 @@
           </w:rPr>
           <w:t>.</w:t>
         </w:r>
+        <w:proofErr w:type="spellStart"/>
         <w:r>
           <w:rPr>
             <w:rStyle w:val="Hyperlink"/>
           </w:rPr>
           <w:t>ru</w:t>
         </w:r>
+        <w:proofErr w:type="spellEnd"/>
         <w:r>
           <w:rPr>
             <w:rStyle w:val="Hyperlink"/>
@@ -816,16 +835,26 @@
         <w:spacing w:line="240" w:lineRule="auto"/>
       </w:pPr>
       <w:r>
-        <w:t>Landing page for Olimp</w:t>
-      </w:r>
+        <w:t xml:space="preserve">Landing page for </w:t>
+      </w:r>
+      <w:proofErr w:type="spellStart"/>
+      <w:r>
+        <w:t>Olimp</w:t>
+      </w:r>
+      <w:proofErr w:type="spellEnd"/>
     </w:p>
     <w:p>
       <w:pPr>
         <w:shd w:val="clear" w:color="auto" w:fill="F5F5F5"/>
         <w:spacing w:line="240" w:lineRule="auto"/>
       </w:pPr>
-      <w:r>
-        <w:t xml:space="preserve">Olimp is a licensing support center. I </w:t>
+      <w:proofErr w:type="spellStart"/>
+      <w:r>
+        <w:t>Olimp</w:t>
+      </w:r>
+      <w:proofErr w:type="spellEnd"/>
+      <w:r>
+        <w:t xml:space="preserve"> is a licensing support center. I </w:t>
       </w:r>
       <w:r>
         <w:t xml:space="preserve">designed the page which </w:t>
@@ -862,12 +891,14 @@
           </w:rPr>
           <w:t>://</w:t>
         </w:r>
+        <w:proofErr w:type="spellStart"/>
         <w:r>
           <w:rPr>
             <w:rStyle w:val="Hyperlink"/>
           </w:rPr>
           <w:t>wmlsc</w:t>
         </w:r>
+        <w:proofErr w:type="spellEnd"/>
         <w:r>
           <w:rPr>
             <w:rStyle w:val="Hyperlink"/>
@@ -875,12 +906,14 @@
           </w:rPr>
           <w:t>.</w:t>
         </w:r>
+        <w:proofErr w:type="spellStart"/>
         <w:r>
           <w:rPr>
             <w:rStyle w:val="Hyperlink"/>
           </w:rPr>
           <w:t>ru</w:t>
         </w:r>
+        <w:proofErr w:type="spellEnd"/>
         <w:r>
           <w:rPr>
             <w:rStyle w:val="Hyperlink"/>
@@ -913,9 +946,11 @@
         </w:rPr>
         <w:t xml:space="preserve">Промо сайт для </w:t>
       </w:r>
+      <w:proofErr w:type="spellStart"/>
       <w:r>
         <w:t>Olimp</w:t>
       </w:r>
+      <w:proofErr w:type="spellEnd"/>
     </w:p>
     <w:p>
       <w:pPr>
@@ -955,9 +990,11 @@
         </w:rPr>
         <w:t xml:space="preserve"> </w:t>
       </w:r>
+      <w:proofErr w:type="spellStart"/>
       <w:r>
         <w:t>Olimp</w:t>
       </w:r>
+      <w:proofErr w:type="spellEnd"/>
       <w:r>
         <w:rPr>
           <w:lang w:val="ru-RU"/>
@@ -1051,12 +1088,14 @@
           </w:rPr>
           <w:t>://</w:t>
         </w:r>
+        <w:proofErr w:type="spellStart"/>
         <w:r>
           <w:rPr>
             <w:rStyle w:val="Hyperlink"/>
           </w:rPr>
           <w:t>phuket</w:t>
         </w:r>
+        <w:proofErr w:type="spellEnd"/>
         <w:r>
           <w:rPr>
             <w:rStyle w:val="Hyperlink"/>
@@ -1064,12 +1103,14 @@
           </w:rPr>
           <w:t>.</w:t>
         </w:r>
+        <w:proofErr w:type="spellStart"/>
         <w:r>
           <w:rPr>
             <w:rStyle w:val="Hyperlink"/>
           </w:rPr>
           <w:t>mnogoland</w:t>
         </w:r>
+        <w:proofErr w:type="spellEnd"/>
         <w:r>
           <w:rPr>
             <w:rStyle w:val="Hyperlink"/>
@@ -1077,12 +1118,14 @@
           </w:rPr>
           <w:t>.</w:t>
         </w:r>
+        <w:proofErr w:type="spellStart"/>
         <w:r>
           <w:rPr>
             <w:rStyle w:val="Hyperlink"/>
           </w:rPr>
           <w:t>ru</w:t>
         </w:r>
+        <w:proofErr w:type="spellEnd"/>
         <w:r>
           <w:rPr>
             <w:rStyle w:val="Hyperlink"/>
@@ -1292,15 +1335,41 @@
         </w:rPr>
         <w:t xml:space="preserve"> </w:t>
       </w:r>
-      <w:hyperlink r:id="rId16" w:history="1">
-        <w:r>
-          <w:rPr>
-            <w:rStyle w:val="Hyperlink"/>
-            <w:lang w:val="ru-RU"/>
-          </w:rPr>
-          <w:t>http://phuket.mnogoland.ru/</w:t>
-        </w:r>
-      </w:hyperlink>
+      <w:r>
+        <w:rPr>
+          <w:rStyle w:val="Hyperlink"/>
+          <w:lang w:val="ru-RU"/>
+        </w:rPr>
+        <w:fldChar w:fldCharType="begin"/>
+      </w:r>
+      <w:r>
+        <w:rPr>
+          <w:rStyle w:val="Hyperlink"/>
+          <w:lang w:val="ru-RU"/>
+        </w:rPr>
+        <w:instrText xml:space="preserve"> HYPERLINK "http://phuket.mnogoland.ru/" </w:instrText>
+      </w:r>
+      <w:r>
+        <w:rPr>
+          <w:rStyle w:val="Hyperlink"/>
+          <w:lang w:val="ru-RU"/>
+        </w:rPr>
+        <w:fldChar w:fldCharType="separate"/>
+      </w:r>
+      <w:r>
+        <w:rPr>
+          <w:rStyle w:val="Hyperlink"/>
+          <w:lang w:val="ru-RU"/>
+        </w:rPr>
+        <w:t>http://phuket.mnogoland.ru/</w:t>
+      </w:r>
+      <w:r>
+        <w:rPr>
+          <w:rStyle w:val="Hyperlink"/>
+          <w:lang w:val="ru-RU"/>
+        </w:rPr>
+        <w:fldChar w:fldCharType="end"/>
+      </w:r>
     </w:p>
     <w:p>
       <w:pPr>
@@ -1336,8 +1405,13 @@
           <w:lang w:val="ru-RU"/>
         </w:rPr>
       </w:pPr>
-      <w:r>
-        <w:t>Aqurelle Magazine</w:t>
+      <w:proofErr w:type="spellStart"/>
+      <w:r>
+        <w:t>Aqurelle</w:t>
+      </w:r>
+      <w:proofErr w:type="spellEnd"/>
+      <w:r>
+        <w:t xml:space="preserve"> Magazine</w:t>
       </w:r>
     </w:p>
     <w:p>
@@ -1384,7 +1458,15 @@
         <w:t xml:space="preserve"> life. </w:t>
       </w:r>
       <w:r>
-        <w:t xml:space="preserve">During the 5 years working at the magazine’s creative department I designed about 1.5 thousand pages, 30 covers and retouched countless amount of </w:t>
+        <w:t xml:space="preserve">During the 5 years working at the magazine’s creative department I designed about 1.5 thousand pages, 30 covers and retouched countless </w:t>
+      </w:r>
+      <w:proofErr w:type="gramStart"/>
+      <w:r>
+        <w:t>amount</w:t>
+      </w:r>
+      <w:proofErr w:type="gramEnd"/>
+      <w:r>
+        <w:t xml:space="preserve"> of </w:t>
       </w:r>
       <w:r>
         <w:t xml:space="preserve">photos. </w:t>
@@ -1437,9 +1519,11 @@
       <w:r>
         <w:t xml:space="preserve"> </w:t>
       </w:r>
+      <w:proofErr w:type="spellStart"/>
       <w:r>
         <w:t>Aqurelle</w:t>
       </w:r>
+      <w:proofErr w:type="spellEnd"/>
     </w:p>
     <w:p>
       <w:pPr>
@@ -1506,9 +1590,6 @@
     <w:p>
       <w:pPr>
         <w:pStyle w:val="ListParagraph"/>
-        <w:rPr>
-          <w:lang w:val="ru-RU"/>
-        </w:rPr>
       </w:pPr>
       <w:r>
         <w:rPr>
@@ -1791,7 +1872,64 @@
         <w:rPr>
           <w:lang w:val="ru-RU"/>
         </w:rPr>
-        <w:t xml:space="preserve">Оформление периодических изданий – моя любимая сфера дизайна.  </w:t>
+        <w:t>Оформление</w:t>
+      </w:r>
+      <w:r>
+        <w:t xml:space="preserve"> </w:t>
+      </w:r>
+      <w:r>
+        <w:rPr>
+          <w:lang w:val="ru-RU"/>
+        </w:rPr>
+        <w:t>периодических</w:t>
+      </w:r>
+      <w:r>
+        <w:t xml:space="preserve"> </w:t>
+      </w:r>
+      <w:r>
+        <w:rPr>
+          <w:lang w:val="ru-RU"/>
+        </w:rPr>
+        <w:t>изданий</w:t>
+      </w:r>
+      <w:r>
+        <w:t xml:space="preserve"> – </w:t>
+      </w:r>
+      <w:r>
+        <w:rPr>
+          <w:lang w:val="ru-RU"/>
+        </w:rPr>
+        <w:t>моя</w:t>
+      </w:r>
+      <w:r>
+        <w:t xml:space="preserve"> </w:t>
+      </w:r>
+      <w:r>
+        <w:rPr>
+          <w:lang w:val="ru-RU"/>
+        </w:rPr>
+        <w:t>любимая</w:t>
+      </w:r>
+      <w:r>
+        <w:t xml:space="preserve"> </w:t>
+      </w:r>
+      <w:r>
+        <w:rPr>
+          <w:lang w:val="ru-RU"/>
+        </w:rPr>
+        <w:t>сфера</w:t>
+      </w:r>
+      <w:r>
+        <w:t xml:space="preserve"> </w:t>
+      </w:r>
+      <w:r>
+        <w:rPr>
+          <w:lang w:val="ru-RU"/>
+        </w:rPr>
+        <w:t>дизайна</w:t>
+      </w:r>
+      <w:r>
+        <w:t xml:space="preserve">.  </w:t>
       </w:r>
     </w:p>
     <w:p/>
@@ -1863,6 +2001,11 @@
       </w:r>
     </w:p>
     <w:p>
+      <w:pPr>
+        <w:rPr>
+          <w:lang w:val="ru-RU"/>
+        </w:rPr>
+      </w:pPr>
       <w:r>
         <w:t>Desk</w:t>
       </w:r>
@@ -2038,230 +2181,330 @@
       </w:r>
     </w:p>
     <w:p>
+      <w:pPr>
+        <w:rPr>
+          <w:lang w:val="ru-RU"/>
+        </w:rPr>
+      </w:pPr>
       <w:r>
         <w:t>prepress</w:t>
+      </w:r>
+    </w:p>
+    <w:p>
+      <w:pPr>
+        <w:rPr>
+          <w:lang w:val="ru-RU"/>
+        </w:rPr>
+      </w:pPr>
+    </w:p>
+    <w:p>
+      <w:pPr>
+        <w:rPr>
+          <w:lang w:val="ru-RU"/>
+        </w:rPr>
+      </w:pPr>
+      <w:r>
+        <w:rPr>
+          <w:lang w:val="ru-RU"/>
+        </w:rPr>
+        <w:t>Настольный</w:t>
+      </w:r>
+      <w:r>
+        <w:rPr>
+          <w:lang w:val="ru-RU"/>
+        </w:rPr>
+        <w:t xml:space="preserve"> </w:t>
+      </w:r>
+      <w:r>
+        <w:rPr>
+          <w:lang w:val="ru-RU"/>
+        </w:rPr>
+        <w:t>календарь</w:t>
+      </w:r>
+    </w:p>
+    <w:p>
+      <w:pPr>
+        <w:rPr>
+          <w:lang w:val="ru-RU"/>
+        </w:rPr>
+      </w:pPr>
+      <w:r>
+        <w:rPr>
+          <w:lang w:val="ru-RU"/>
+        </w:rPr>
+        <w:t>Ежегодн</w:t>
+      </w:r>
+      <w:r>
+        <w:rPr>
+          <w:lang w:val="ru-RU"/>
+        </w:rPr>
+        <w:t xml:space="preserve">ый корпоративный календарь </w:t>
+      </w:r>
+      <w:r>
+        <w:rPr>
+          <w:lang w:val="ru-RU"/>
+        </w:rPr>
+        <w:t>для</w:t>
+      </w:r>
+      <w:r>
+        <w:rPr>
+          <w:lang w:val="ru-RU"/>
+        </w:rPr>
+        <w:t xml:space="preserve"> </w:t>
+      </w:r>
+      <w:r>
+        <w:rPr>
+          <w:lang w:val="ru-RU"/>
+        </w:rPr>
+        <w:t>журнала</w:t>
+      </w:r>
+      <w:r>
+        <w:rPr>
+          <w:lang w:val="ru-RU"/>
+        </w:rPr>
+        <w:t xml:space="preserve"> </w:t>
+      </w:r>
+      <w:r>
+        <w:t>Aquarelle</w:t>
+      </w:r>
+      <w:r>
+        <w:rPr>
+          <w:lang w:val="ru-RU"/>
+        </w:rPr>
+        <w:t xml:space="preserve"> разрабатывался </w:t>
+      </w:r>
+      <w:r>
+        <w:rPr>
+          <w:lang w:val="ru-RU"/>
+        </w:rPr>
+        <w:t>как</w:t>
+      </w:r>
+      <w:r>
+        <w:rPr>
+          <w:lang w:val="ru-RU"/>
+        </w:rPr>
+        <w:t xml:space="preserve"> </w:t>
+      </w:r>
+      <w:r>
+        <w:rPr>
+          <w:lang w:val="ru-RU"/>
+        </w:rPr>
+        <w:t>подарок</w:t>
+      </w:r>
+      <w:r>
+        <w:rPr>
+          <w:lang w:val="ru-RU"/>
+        </w:rPr>
+        <w:t xml:space="preserve"> </w:t>
+      </w:r>
+      <w:r>
+        <w:rPr>
+          <w:lang w:val="ru-RU"/>
+        </w:rPr>
+        <w:t>подписчикам</w:t>
+      </w:r>
+      <w:r>
+        <w:rPr>
+          <w:lang w:val="ru-RU"/>
+        </w:rPr>
+        <w:t xml:space="preserve">. </w:t>
+      </w:r>
+      <w:r>
+        <w:rPr>
+          <w:lang w:val="ru-RU"/>
+        </w:rPr>
+        <w:t>Редакционный состав выступал в качестве моделей. Дизайн-концепция</w:t>
+      </w:r>
+      <w:r>
+        <w:rPr>
+          <w:lang w:val="ru-RU"/>
+        </w:rPr>
+        <w:t xml:space="preserve"> каждый год выбирались </w:t>
+      </w:r>
+      <w:r>
+        <w:rPr>
+          <w:lang w:val="ru-RU"/>
+        </w:rPr>
+        <w:t>новая</w:t>
+      </w:r>
+      <w:r>
+        <w:rPr>
+          <w:lang w:val="ru-RU"/>
+        </w:rPr>
+        <w:t>.</w:t>
+      </w:r>
+      <w:r>
+        <w:rPr>
+          <w:lang w:val="ru-RU"/>
+        </w:rPr>
+        <w:t xml:space="preserve"> Здесь представлен календарь за</w:t>
+      </w:r>
+      <w:r>
+        <w:rPr>
+          <w:lang w:val="ru-RU"/>
+        </w:rPr>
+        <w:t xml:space="preserve"> 2014 </w:t>
+      </w:r>
+      <w:r>
+        <w:rPr>
+          <w:lang w:val="ru-RU"/>
+        </w:rPr>
+        <w:t>год</w:t>
+      </w:r>
+      <w:r>
+        <w:rPr>
+          <w:lang w:val="ru-RU"/>
+        </w:rPr>
+        <w:t xml:space="preserve"> </w:t>
+      </w:r>
+      <w:r>
+        <w:rPr>
+          <w:lang w:val="ru-RU"/>
+        </w:rPr>
+        <w:t>с идеей «Девушки с обложки журнала»</w:t>
+      </w:r>
+      <w:r>
+        <w:rPr>
+          <w:lang w:val="ru-RU"/>
+        </w:rPr>
+        <w:t xml:space="preserve">. </w:t>
+      </w:r>
+      <w:r>
+        <w:rPr>
+          <w:lang w:val="ru-RU"/>
+        </w:rPr>
+        <w:t xml:space="preserve">В календаре за </w:t>
+      </w:r>
+      <w:r>
+        <w:rPr>
+          <w:lang w:val="ru-RU"/>
+        </w:rPr>
+        <w:t xml:space="preserve">2015 год </w:t>
+      </w:r>
+      <w:r>
+        <w:rPr>
+          <w:lang w:val="ru-RU"/>
+        </w:rPr>
+        <w:t xml:space="preserve">мы </w:t>
+      </w:r>
+      <w:r>
+        <w:rPr>
+          <w:lang w:val="ru-RU"/>
+        </w:rPr>
+        <w:t>продемонстрировали</w:t>
+      </w:r>
+      <w:r>
+        <w:rPr>
+          <w:lang w:val="ru-RU"/>
+        </w:rPr>
+        <w:t xml:space="preserve"> женскую красоту разных стран</w:t>
+      </w:r>
+      <w:r>
+        <w:rPr>
+          <w:lang w:val="ru-RU"/>
+        </w:rPr>
+        <w:t xml:space="preserve">. </w:t>
+      </w:r>
+      <w:r>
+        <w:rPr>
+          <w:lang w:val="ru-RU"/>
+        </w:rPr>
+        <w:t xml:space="preserve"> </w:t>
+      </w:r>
+    </w:p>
+    <w:p>
+      <w:pPr>
+        <w:rPr>
+          <w:lang w:val="ru-RU"/>
+        </w:rPr>
+      </w:pPr>
+    </w:p>
+    <w:p>
+      <w:r>
+        <w:t xml:space="preserve">Shutterstock photo </w:t>
+      </w:r>
+      <w:proofErr w:type="spellStart"/>
+      <w:r>
+        <w:t>portfoilio</w:t>
+      </w:r>
+      <w:proofErr w:type="spellEnd"/>
+    </w:p>
+    <w:p>
+      <w:r>
+        <w:t xml:space="preserve">Photography is one of my favorite things to do. This is my way to save and share with others the beautiful things that surround me. Recently I joined the community of </w:t>
+      </w:r>
+      <w:proofErr w:type="spellStart"/>
+      <w:r>
+        <w:t>shutterstock</w:t>
+      </w:r>
+      <w:proofErr w:type="spellEnd"/>
+      <w:r>
+        <w:t xml:space="preserve"> contributors, where you can view and download my work.</w:t>
+      </w:r>
+    </w:p>
+    <w:p>
+      <w:pPr>
+        <w:rPr>
+          <w:lang w:val="ru-RU"/>
+        </w:rPr>
+      </w:pPr>
+    </w:p>
+    <w:p>
+      <w:pPr>
+        <w:rPr>
+          <w:lang w:val="ru-RU"/>
+        </w:rPr>
+      </w:pPr>
+      <w:r>
+        <w:lastRenderedPageBreak/>
+        <w:t>Shutterstock</w:t>
+      </w:r>
+      <w:r>
+        <w:rPr>
+          <w:lang w:val="ru-RU"/>
+        </w:rPr>
+        <w:t xml:space="preserve"> </w:t>
+      </w:r>
+      <w:r>
+        <w:rPr>
+          <w:lang w:val="ru-RU"/>
+        </w:rPr>
+        <w:t>фото портфолио</w:t>
       </w:r>
       <w:bookmarkStart w:id="0" w:name="_GoBack"/>
       <w:bookmarkEnd w:id="0"/>
     </w:p>
-    <w:p/>
-    <w:p>
-      <w:pPr>
-        <w:rPr>
-          <w:lang w:val="ru-RU"/>
-        </w:rPr>
-      </w:pPr>
-      <w:r>
-        <w:rPr>
-          <w:lang w:val="ru-RU"/>
-        </w:rPr>
-        <w:t>Настольный</w:t>
-      </w:r>
-      <w:r>
-        <w:rPr>
-          <w:lang w:val="ru-RU"/>
-        </w:rPr>
-        <w:t xml:space="preserve"> </w:t>
-      </w:r>
-      <w:r>
-        <w:rPr>
-          <w:lang w:val="ru-RU"/>
-        </w:rPr>
-        <w:t>календарь</w:t>
-      </w:r>
-    </w:p>
-    <w:p>
-      <w:pPr>
-        <w:rPr>
-          <w:lang w:val="ru-RU"/>
-        </w:rPr>
-      </w:pPr>
-      <w:r>
-        <w:rPr>
-          <w:lang w:val="ru-RU"/>
-        </w:rPr>
-        <w:t>Ежегодн</w:t>
-      </w:r>
-      <w:r>
-        <w:rPr>
-          <w:lang w:val="ru-RU"/>
-        </w:rPr>
-        <w:t xml:space="preserve">ый корпоративный календарь </w:t>
-      </w:r>
-      <w:r>
-        <w:rPr>
-          <w:lang w:val="ru-RU"/>
-        </w:rPr>
-        <w:t>для</w:t>
-      </w:r>
-      <w:r>
-        <w:rPr>
-          <w:lang w:val="ru-RU"/>
-        </w:rPr>
-        <w:t xml:space="preserve"> </w:t>
-      </w:r>
-      <w:r>
-        <w:rPr>
-          <w:lang w:val="ru-RU"/>
-        </w:rPr>
-        <w:t>журнала</w:t>
-      </w:r>
-      <w:r>
-        <w:rPr>
-          <w:lang w:val="ru-RU"/>
-        </w:rPr>
-        <w:t xml:space="preserve"> </w:t>
-      </w:r>
-      <w:r>
-        <w:t>Aquarelle</w:t>
-      </w:r>
-      <w:r>
-        <w:rPr>
-          <w:lang w:val="ru-RU"/>
-        </w:rPr>
-        <w:t xml:space="preserve"> разрабатывался </w:t>
-      </w:r>
-      <w:r>
-        <w:rPr>
-          <w:lang w:val="ru-RU"/>
-        </w:rPr>
-        <w:t>как</w:t>
-      </w:r>
-      <w:r>
-        <w:rPr>
-          <w:lang w:val="ru-RU"/>
-        </w:rPr>
-        <w:t xml:space="preserve"> </w:t>
-      </w:r>
-      <w:r>
-        <w:rPr>
-          <w:lang w:val="ru-RU"/>
-        </w:rPr>
-        <w:t>подарок</w:t>
-      </w:r>
-      <w:r>
-        <w:rPr>
-          <w:lang w:val="ru-RU"/>
-        </w:rPr>
-        <w:t xml:space="preserve"> </w:t>
-      </w:r>
-      <w:r>
-        <w:rPr>
-          <w:lang w:val="ru-RU"/>
-        </w:rPr>
-        <w:t>подписчикам</w:t>
-      </w:r>
-      <w:r>
-        <w:rPr>
-          <w:lang w:val="ru-RU"/>
-        </w:rPr>
-        <w:t xml:space="preserve">. </w:t>
-      </w:r>
-      <w:r>
-        <w:rPr>
-          <w:lang w:val="ru-RU"/>
-        </w:rPr>
-        <w:t>Редакционный состав выступал в качестве моделей. Дизайн-концепция</w:t>
-      </w:r>
-      <w:r>
-        <w:rPr>
-          <w:lang w:val="ru-RU"/>
-        </w:rPr>
-        <w:t xml:space="preserve"> каждый год выбирались </w:t>
-      </w:r>
-      <w:r>
-        <w:rPr>
-          <w:lang w:val="ru-RU"/>
-        </w:rPr>
-        <w:t>новая</w:t>
-      </w:r>
-      <w:r>
-        <w:rPr>
-          <w:lang w:val="ru-RU"/>
-        </w:rPr>
-        <w:t>.</w:t>
-      </w:r>
-      <w:r>
-        <w:rPr>
-          <w:lang w:val="ru-RU"/>
-        </w:rPr>
-        <w:t xml:space="preserve"> Здесь представлен календарь за</w:t>
-      </w:r>
-      <w:r>
-        <w:rPr>
-          <w:lang w:val="ru-RU"/>
-        </w:rPr>
-        <w:t xml:space="preserve"> 2014 </w:t>
-      </w:r>
-      <w:r>
-        <w:rPr>
-          <w:lang w:val="ru-RU"/>
-        </w:rPr>
-        <w:t>год</w:t>
-      </w:r>
-      <w:r>
-        <w:rPr>
-          <w:lang w:val="ru-RU"/>
-        </w:rPr>
-        <w:t xml:space="preserve"> </w:t>
-      </w:r>
-      <w:r>
-        <w:rPr>
-          <w:lang w:val="ru-RU"/>
-        </w:rPr>
-        <w:t>с идеей «Девушки с обложки журнала»</w:t>
-      </w:r>
-      <w:r>
-        <w:rPr>
-          <w:lang w:val="ru-RU"/>
-        </w:rPr>
-        <w:t xml:space="preserve">. </w:t>
-      </w:r>
-      <w:r>
-        <w:rPr>
-          <w:lang w:val="ru-RU"/>
-        </w:rPr>
-        <w:t xml:space="preserve">В календаре за </w:t>
-      </w:r>
-      <w:r>
-        <w:rPr>
-          <w:lang w:val="ru-RU"/>
-        </w:rPr>
-        <w:t xml:space="preserve">2015 год </w:t>
-      </w:r>
-      <w:r>
-        <w:rPr>
-          <w:lang w:val="ru-RU"/>
-        </w:rPr>
-        <w:t xml:space="preserve">мы </w:t>
-      </w:r>
-      <w:r>
-        <w:rPr>
-          <w:lang w:val="ru-RU"/>
-        </w:rPr>
-        <w:t>продемонстрировали</w:t>
-      </w:r>
-      <w:r>
-        <w:rPr>
-          <w:lang w:val="ru-RU"/>
-        </w:rPr>
-        <w:t xml:space="preserve"> женскую красоту разных стран</w:t>
-      </w:r>
-      <w:r>
-        <w:rPr>
-          <w:lang w:val="ru-RU"/>
-        </w:rPr>
-        <w:t xml:space="preserve">. </w:t>
-      </w:r>
-      <w:r>
-        <w:rPr>
-          <w:lang w:val="ru-RU"/>
-        </w:rPr>
-        <w:t xml:space="preserve"> </w:t>
-      </w:r>
+    <w:p>
+      <w:pPr>
+        <w:rPr>
+          <w:lang w:val="ru-RU"/>
+        </w:rPr>
+      </w:pPr>
+      <w:r>
+        <w:rPr>
+          <w:lang w:val="ru-RU"/>
+        </w:rPr>
+        <w:t xml:space="preserve">Фотография - одно из моих самых любимых занятий. Это мой способ сохранить и делиться с другими тем прекрасным, что меня окружает. Не так давно я присоединилась к сообществу авторов </w:t>
+      </w:r>
+      <w:r>
+        <w:t>Shutterstock</w:t>
+      </w:r>
+      <w:r>
+        <w:rPr>
+          <w:lang w:val="ru-RU"/>
+        </w:rPr>
+        <w:t xml:space="preserve">, где можно просмотреть и скачать мои работы.  </w:t>
+      </w:r>
+    </w:p>
+    <w:p>
+      <w:pPr>
+        <w:rPr>
+          <w:lang w:val="ru-RU"/>
+        </w:rPr>
+      </w:pPr>
     </w:p>
     <w:sectPr>
-      <w:footerReference w:type="default" r:id="rId17"/>
+      <w:footerReference w:type="default" r:id="rId16"/>
       <w:pgSz w:w="12240" w:h="15840"/>
       <w:pgMar w:top="1440" w:right="1440" w:bottom="1440" w:left="1440" w:header="708" w:footer="708" w:gutter="0"/>
       <w:cols w:space="708"/>
@@ -2272,7 +2515,7 @@
 </file>
 
 <file path=word/endnotes.xml><?xml version="1.0" encoding="utf-8"?>
-<w:endnotes xmlns:wpc="http://schemas.microsoft.com/office/word/2010/wordprocessingCanvas" xmlns:cx="http://schemas.microsoft.com/office/drawing/2014/chartex" xmlns:cx1="http://schemas.microsoft.com/office/drawing/2015/9/8/chartex" xmlns:cx2="http://schemas.microsoft.com/office/drawing/2015/10/21/chartex" xmlns:mc="http://schemas.openxmlformats.org/markup-compatibility/2006" xmlns:o="urn:schemas-microsoft-com:office:office" xmlns:r="http://schemas.openxmlformats.org/officeDocument/2006/relationships" xmlns:m="http://schemas.openxmlformats.org/officeDocument/2006/math" xmlns:v="urn:schemas-microsoft-com:vml" xmlns:wp14="http://schemas.microsoft.com/office/word/2010/wordprocessingDrawing" xmlns:wp="http://schemas.openxmlformats.org/drawingml/2006/wordprocessingDrawing" xmlns:w10="urn:schemas-microsoft-com:office:word" xmlns:w="http://schemas.openxmlformats.org/wordprocessingml/2006/main" xmlns:w14="http://schemas.microsoft.com/office/word/2010/wordml" xmlns:w15="http://schemas.microsoft.com/office/word/2012/wordml" xmlns:w16se="http://schemas.microsoft.com/office/word/2015/wordml/symex" xmlns:wpg="http://schemas.microsoft.com/office/word/2010/wordprocessingGroup" xmlns:wpi="http://schemas.microsoft.com/office/word/2010/wordprocessingInk" xmlns:wne="http://schemas.microsoft.com/office/word/2006/wordml" xmlns:wps="http://schemas.microsoft.com/office/word/2010/wordprocessingShape" mc:Ignorable="w14 w15 w16se wp14">
+<w:endnotes xmlns:wpc="http://schemas.microsoft.com/office/word/2010/wordprocessingCanvas" xmlns:cx="http://schemas.microsoft.com/office/drawing/2014/chartex" xmlns:cx1="http://schemas.microsoft.com/office/drawing/2015/9/8/chartex" xmlns:cx2="http://schemas.microsoft.com/office/drawing/2015/10/21/chartex" xmlns:cx3="http://schemas.microsoft.com/office/drawing/2016/5/9/chartex" xmlns:cx4="http://schemas.microsoft.com/office/drawing/2016/5/10/chartex" xmlns:cx5="http://schemas.microsoft.com/office/drawing/2016/5/11/chartex" xmlns:cx6="http://schemas.microsoft.com/office/drawing/2016/5/12/chartex" xmlns:cx7="http://schemas.microsoft.com/office/drawing/2016/5/13/chartex" xmlns:cx8="http://schemas.microsoft.com/office/drawing/2016/5/14/chartex" xmlns:mc="http://schemas.openxmlformats.org/markup-compatibility/2006" xmlns:aink="http://schemas.microsoft.com/office/drawing/2016/ink" xmlns:am3d="http://schemas.microsoft.com/office/drawing/2017/model3d" xmlns:o="urn:schemas-microsoft-com:office:office" xmlns:r="http://schemas.openxmlformats.org/officeDocument/2006/relationships" xmlns:m="http://schemas.openxmlformats.org/officeDocument/2006/math" xmlns:v="urn:schemas-microsoft-com:vml" xmlns:wp14="http://schemas.microsoft.com/office/word/2010/wordprocessingDrawing" xmlns:wp="http://schemas.openxmlformats.org/drawingml/2006/wordprocessingDrawing" xmlns:w10="urn:schemas-microsoft-com:office:word" xmlns:w="http://schemas.openxmlformats.org/wordprocessingml/2006/main" xmlns:w14="http://schemas.microsoft.com/office/word/2010/wordml" xmlns:w15="http://schemas.microsoft.com/office/word/2012/wordml" xmlns:w16cid="http://schemas.microsoft.com/office/word/2016/wordml/cid" xmlns:w16se="http://schemas.microsoft.com/office/word/2015/wordml/symex" xmlns:wpg="http://schemas.microsoft.com/office/word/2010/wordprocessingGroup" xmlns:wpi="http://schemas.microsoft.com/office/word/2010/wordprocessingInk" xmlns:wne="http://schemas.microsoft.com/office/word/2006/wordml" xmlns:wps="http://schemas.microsoft.com/office/word/2010/wordprocessingShape" mc:Ignorable="w14 w15 w16se w16cid wp14">
   <w:endnote w:type="separator" w:id="-1">
     <w:p>
       <w:pPr>
@@ -2297,7 +2540,7 @@
 </file>
 
 <file path=word/footer1.xml><?xml version="1.0" encoding="utf-8"?>
-<w:ftr xmlns:wpc="http://schemas.microsoft.com/office/word/2010/wordprocessingCanvas" xmlns:cx="http://schemas.microsoft.com/office/drawing/2014/chartex" xmlns:cx1="http://schemas.microsoft.com/office/drawing/2015/9/8/chartex" xmlns:cx2="http://schemas.microsoft.com/office/drawing/2015/10/21/chartex" xmlns:mc="http://schemas.openxmlformats.org/markup-compatibility/2006" xmlns:o="urn:schemas-microsoft-com:office:office" xmlns:r="http://schemas.openxmlformats.org/officeDocument/2006/relationships" xmlns:m="http://schemas.openxmlformats.org/officeDocument/2006/math" xmlns:v="urn:schemas-microsoft-com:vml" xmlns:wp14="http://schemas.microsoft.com/office/word/2010/wordprocessingDrawing" xmlns:wp="http://schemas.openxmlformats.org/drawingml/2006/wordprocessingDrawing" xmlns:w10="urn:schemas-microsoft-com:office:word" xmlns:w="http://schemas.openxmlformats.org/wordprocessingml/2006/main" xmlns:w14="http://schemas.microsoft.com/office/word/2010/wordml" xmlns:w15="http://schemas.microsoft.com/office/word/2012/wordml" xmlns:w16se="http://schemas.microsoft.com/office/word/2015/wordml/symex" xmlns:wpg="http://schemas.microsoft.com/office/word/2010/wordprocessingGroup" xmlns:wpi="http://schemas.microsoft.com/office/word/2010/wordprocessingInk" xmlns:wne="http://schemas.microsoft.com/office/word/2006/wordml" xmlns:wps="http://schemas.microsoft.com/office/word/2010/wordprocessingShape" mc:Ignorable="w14 w15 w16se wp14">
+<w:ftr xmlns:wpc="http://schemas.microsoft.com/office/word/2010/wordprocessingCanvas" xmlns:cx="http://schemas.microsoft.com/office/drawing/2014/chartex" xmlns:cx1="http://schemas.microsoft.com/office/drawing/2015/9/8/chartex" xmlns:cx2="http://schemas.microsoft.com/office/drawing/2015/10/21/chartex" xmlns:cx3="http://schemas.microsoft.com/office/drawing/2016/5/9/chartex" xmlns:cx4="http://schemas.microsoft.com/office/drawing/2016/5/10/chartex" xmlns:cx5="http://schemas.microsoft.com/office/drawing/2016/5/11/chartex" xmlns:cx6="http://schemas.microsoft.com/office/drawing/2016/5/12/chartex" xmlns:cx7="http://schemas.microsoft.com/office/drawing/2016/5/13/chartex" xmlns:cx8="http://schemas.microsoft.com/office/drawing/2016/5/14/chartex" xmlns:mc="http://schemas.openxmlformats.org/markup-compatibility/2006" xmlns:aink="http://schemas.microsoft.com/office/drawing/2016/ink" xmlns:am3d="http://schemas.microsoft.com/office/drawing/2017/model3d" xmlns:o="urn:schemas-microsoft-com:office:office" xmlns:r="http://schemas.openxmlformats.org/officeDocument/2006/relationships" xmlns:m="http://schemas.openxmlformats.org/officeDocument/2006/math" xmlns:v="urn:schemas-microsoft-com:vml" xmlns:wp14="http://schemas.microsoft.com/office/word/2010/wordprocessingDrawing" xmlns:wp="http://schemas.openxmlformats.org/drawingml/2006/wordprocessingDrawing" xmlns:w10="urn:schemas-microsoft-com:office:word" xmlns:w="http://schemas.openxmlformats.org/wordprocessingml/2006/main" xmlns:w14="http://schemas.microsoft.com/office/word/2010/wordml" xmlns:w15="http://schemas.microsoft.com/office/word/2012/wordml" xmlns:w16cid="http://schemas.microsoft.com/office/word/2016/wordml/cid" xmlns:w16se="http://schemas.microsoft.com/office/word/2015/wordml/symex" xmlns:wpg="http://schemas.microsoft.com/office/word/2010/wordprocessingGroup" xmlns:wpi="http://schemas.microsoft.com/office/word/2010/wordprocessingInk" xmlns:wne="http://schemas.microsoft.com/office/word/2006/wordml" xmlns:wps="http://schemas.microsoft.com/office/word/2010/wordprocessingShape" mc:Ignorable="w14 w15 w16se w16cid wp14">
   <w:p>
     <w:pPr>
       <w:pStyle w:val="Footer"/>
@@ -2317,7 +2560,7 @@
 </file>
 
 <file path=word/footnotes.xml><?xml version="1.0" encoding="utf-8"?>
-<w:footnotes xmlns:wpc="http://schemas.microsoft.com/office/word/2010/wordprocessingCanvas" xmlns:cx="http://schemas.microsoft.com/office/drawing/2014/chartex" xmlns:cx1="http://schemas.microsoft.com/office/drawing/2015/9/8/chartex" xmlns:cx2="http://schemas.microsoft.com/office/drawing/2015/10/21/chartex" xmlns:mc="http://schemas.openxmlformats.org/markup-compatibility/2006" xmlns:o="urn:schemas-microsoft-com:office:office" xmlns:r="http://schemas.openxmlformats.org/officeDocument/2006/relationships" xmlns:m="http://schemas.openxmlformats.org/officeDocument/2006/math" xmlns:v="urn:schemas-microsoft-com:vml" xmlns:wp14="http://schemas.microsoft.com/office/word/2010/wordprocessingDrawing" xmlns:wp="http://schemas.openxmlformats.org/drawingml/2006/wordprocessingDrawing" xmlns:w10="urn:schemas-microsoft-com:office:word" xmlns:w="http://schemas.openxmlformats.org/wordprocessingml/2006/main" xmlns:w14="http://schemas.microsoft.com/office/word/2010/wordml" xmlns:w15="http://schemas.microsoft.com/office/word/2012/wordml" xmlns:w16se="http://schemas.microsoft.com/office/word/2015/wordml/symex" xmlns:wpg="http://schemas.microsoft.com/office/word/2010/wordprocessingGroup" xmlns:wpi="http://schemas.microsoft.com/office/word/2010/wordprocessingInk" xmlns:wne="http://schemas.microsoft.com/office/word/2006/wordml" xmlns:wps="http://schemas.microsoft.com/office/word/2010/wordprocessingShape" mc:Ignorable="w14 w15 w16se wp14">
+<w:footnotes xmlns:wpc="http://schemas.microsoft.com/office/word/2010/wordprocessingCanvas" xmlns:cx="http://schemas.microsoft.com/office/drawing/2014/chartex" xmlns:cx1="http://schemas.microsoft.com/office/drawing/2015/9/8/chartex" xmlns:cx2="http://schemas.microsoft.com/office/drawing/2015/10/21/chartex" xmlns:cx3="http://schemas.microsoft.com/office/drawing/2016/5/9/chartex" xmlns:cx4="http://schemas.microsoft.com/office/drawing/2016/5/10/chartex" xmlns:cx5="http://schemas.microsoft.com/office/drawing/2016/5/11/chartex" xmlns:cx6="http://schemas.microsoft.com/office/drawing/2016/5/12/chartex" xmlns:cx7="http://schemas.microsoft.com/office/drawing/2016/5/13/chartex" xmlns:cx8="http://schemas.microsoft.com/office/drawing/2016/5/14/chartex" xmlns:mc="http://schemas.openxmlformats.org/markup-compatibility/2006" xmlns:aink="http://schemas.microsoft.com/office/drawing/2016/ink" xmlns:am3d="http://schemas.microsoft.com/office/drawing/2017/model3d" xmlns:o="urn:schemas-microsoft-com:office:office" xmlns:r="http://schemas.openxmlformats.org/officeDocument/2006/relationships" xmlns:m="http://schemas.openxmlformats.org/officeDocument/2006/math" xmlns:v="urn:schemas-microsoft-com:vml" xmlns:wp14="http://schemas.microsoft.com/office/word/2010/wordprocessingDrawing" xmlns:wp="http://schemas.openxmlformats.org/drawingml/2006/wordprocessingDrawing" xmlns:w10="urn:schemas-microsoft-com:office:word" xmlns:w="http://schemas.openxmlformats.org/wordprocessingml/2006/main" xmlns:w14="http://schemas.microsoft.com/office/word/2010/wordml" xmlns:w15="http://schemas.microsoft.com/office/word/2012/wordml" xmlns:w16cid="http://schemas.microsoft.com/office/word/2016/wordml/cid" xmlns:w16se="http://schemas.microsoft.com/office/word/2015/wordml/symex" xmlns:wpg="http://schemas.microsoft.com/office/word/2010/wordprocessingGroup" xmlns:wpi="http://schemas.microsoft.com/office/word/2010/wordprocessingInk" xmlns:wne="http://schemas.microsoft.com/office/word/2006/wordml" xmlns:wps="http://schemas.microsoft.com/office/word/2010/wordprocessingShape" mc:Ignorable="w14 w15 w16se w16cid wp14">
   <w:footnote w:type="separator" w:id="-1">
     <w:p>
       <w:pPr>
@@ -2342,7 +2585,7 @@
 </file>
 
 <file path=word/numbering.xml><?xml version="1.0" encoding="utf-8"?>
-<w:numbering xmlns:wpc="http://schemas.microsoft.com/office/word/2010/wordprocessingCanvas" xmlns:cx="http://schemas.microsoft.com/office/drawing/2014/chartex" xmlns:cx1="http://schemas.microsoft.com/office/drawing/2015/9/8/chartex" xmlns:cx2="http://schemas.microsoft.com/office/drawing/2015/10/21/chartex" xmlns:mc="http://schemas.openxmlformats.org/markup-compatibility/2006" xmlns:o="urn:schemas-microsoft-com:office:office" xmlns:r="http://schemas.openxmlformats.org/officeDocument/2006/relationships" xmlns:m="http://schemas.openxmlformats.org/officeDocument/2006/math" xmlns:v="urn:schemas-microsoft-com:vml" xmlns:wp14="http://schemas.microsoft.com/office/word/2010/wordprocessingDrawing" xmlns:wp="http://schemas.openxmlformats.org/drawingml/2006/wordprocessingDrawing" xmlns:w10="urn:schemas-microsoft-com:office:word" xmlns:w="http://schemas.openxmlformats.org/wordprocessingml/2006/main" xmlns:w14="http://schemas.microsoft.com/office/word/2010/wordml" xmlns:w15="http://schemas.microsoft.com/office/word/2012/wordml" xmlns:w16se="http://schemas.microsoft.com/office/word/2015/wordml/symex" xmlns:wpg="http://schemas.microsoft.com/office/word/2010/wordprocessingGroup" xmlns:wpi="http://schemas.microsoft.com/office/word/2010/wordprocessingInk" xmlns:wne="http://schemas.microsoft.com/office/word/2006/wordml" xmlns:wps="http://schemas.microsoft.com/office/word/2010/wordprocessingShape" mc:Ignorable="w14 w15 w16se wp14">
+<w:numbering xmlns:wpc="http://schemas.microsoft.com/office/word/2010/wordprocessingCanvas" xmlns:cx="http://schemas.microsoft.com/office/drawing/2014/chartex" xmlns:cx1="http://schemas.microsoft.com/office/drawing/2015/9/8/chartex" xmlns:cx2="http://schemas.microsoft.com/office/drawing/2015/10/21/chartex" xmlns:cx3="http://schemas.microsoft.com/office/drawing/2016/5/9/chartex" xmlns:cx4="http://schemas.microsoft.com/office/drawing/2016/5/10/chartex" xmlns:cx5="http://schemas.microsoft.com/office/drawing/2016/5/11/chartex" xmlns:cx6="http://schemas.microsoft.com/office/drawing/2016/5/12/chartex" xmlns:cx7="http://schemas.microsoft.com/office/drawing/2016/5/13/chartex" xmlns:cx8="http://schemas.microsoft.com/office/drawing/2016/5/14/chartex" xmlns:mc="http://schemas.openxmlformats.org/markup-compatibility/2006" xmlns:aink="http://schemas.microsoft.com/office/drawing/2016/ink" xmlns:am3d="http://schemas.microsoft.com/office/drawing/2017/model3d" xmlns:o="urn:schemas-microsoft-com:office:office" xmlns:r="http://schemas.openxmlformats.org/officeDocument/2006/relationships" xmlns:m="http://schemas.openxmlformats.org/officeDocument/2006/math" xmlns:v="urn:schemas-microsoft-com:vml" xmlns:wp14="http://schemas.microsoft.com/office/word/2010/wordprocessingDrawing" xmlns:wp="http://schemas.openxmlformats.org/drawingml/2006/wordprocessingDrawing" xmlns:w10="urn:schemas-microsoft-com:office:word" xmlns:w="http://schemas.openxmlformats.org/wordprocessingml/2006/main" xmlns:w14="http://schemas.microsoft.com/office/word/2010/wordml" xmlns:w15="http://schemas.microsoft.com/office/word/2012/wordml" xmlns:w16cid="http://schemas.microsoft.com/office/word/2016/wordml/cid" xmlns:w16se="http://schemas.microsoft.com/office/word/2015/wordml/symex" xmlns:wpg="http://schemas.microsoft.com/office/word/2010/wordprocessingGroup" xmlns:wpi="http://schemas.microsoft.com/office/word/2010/wordprocessingInk" xmlns:wne="http://schemas.microsoft.com/office/word/2006/wordml" xmlns:wps="http://schemas.microsoft.com/office/word/2010/wordprocessingShape" mc:Ignorable="w14 w15 w16se w16cid wp14">
   <w:abstractNum w:abstractNumId="0" w15:restartNumberingAfterBreak="0">
     <w:nsid w:val="05927433"/>
     <w:multiLevelType w:val="hybridMultilevel"/>
@@ -2531,7 +2774,7 @@
 </file>
 
 <file path=word/styles.xml><?xml version="1.0" encoding="utf-8"?>
-<w:styles xmlns:mc="http://schemas.openxmlformats.org/markup-compatibility/2006" xmlns:r="http://schemas.openxmlformats.org/officeDocument/2006/relationships" xmlns:w="http://schemas.openxmlformats.org/wordprocessingml/2006/main" xmlns:w14="http://schemas.microsoft.com/office/word/2010/wordml" xmlns:w15="http://schemas.microsoft.com/office/word/2012/wordml" xmlns:w16se="http://schemas.microsoft.com/office/word/2015/wordml/symex" mc:Ignorable="w14 w15 w16se">
+<w:styles xmlns:mc="http://schemas.openxmlformats.org/markup-compatibility/2006" xmlns:r="http://schemas.openxmlformats.org/officeDocument/2006/relationships" xmlns:w="http://schemas.openxmlformats.org/wordprocessingml/2006/main" xmlns:w14="http://schemas.microsoft.com/office/word/2010/wordml" xmlns:w15="http://schemas.microsoft.com/office/word/2012/wordml" xmlns:w16cid="http://schemas.microsoft.com/office/word/2016/wordml/cid" xmlns:w16se="http://schemas.microsoft.com/office/word/2015/wordml/symex" mc:Ignorable="w14 w15 w16se w16cid">
   <w:docDefaults>
     <w:rPrDefault>
       <w:rPr>
@@ -2547,7 +2790,7 @@
       </w:pPr>
     </w:pPrDefault>
   </w:docDefaults>
-  <w:latentStyles w:defLockedState="0" w:defUIPriority="99" w:defSemiHidden="0" w:defUnhideWhenUsed="0" w:defQFormat="0" w:count="372">
+  <w:latentStyles w:defLockedState="0" w:defUIPriority="99" w:defSemiHidden="0" w:defUnhideWhenUsed="0" w:defQFormat="0" w:count="375">
     <w:lsdException w:name="Normal" w:uiPriority="0" w:qFormat="1"/>
     <w:lsdException w:name="heading 1" w:uiPriority="9" w:qFormat="1"/>
     <w:lsdException w:name="heading 2" w:semiHidden="1" w:uiPriority="9" w:unhideWhenUsed="1" w:qFormat="1"/>
@@ -2653,7 +2896,6 @@
     <w:lsdException w:name="HTML Sample" w:semiHidden="1" w:unhideWhenUsed="1"/>
     <w:lsdException w:name="HTML Typewriter" w:semiHidden="1" w:unhideWhenUsed="1"/>
     <w:lsdException w:name="HTML Variable" w:semiHidden="1" w:unhideWhenUsed="1"/>
-    <w:lsdException w:name="Normal Table" w:semiHidden="1" w:unhideWhenUsed="1"/>
     <w:lsdException w:name="annotation subject" w:semiHidden="1" w:unhideWhenUsed="1"/>
     <w:lsdException w:name="No List" w:semiHidden="1" w:unhideWhenUsed="1"/>
     <w:lsdException w:name="Outline List 1" w:semiHidden="1" w:unhideWhenUsed="1"/>
@@ -2698,7 +2940,6 @@
     <w:lsdException w:name="Table Professional" w:semiHidden="1" w:unhideWhenUsed="1"/>
     <w:lsdException w:name="Table Subtle 1" w:semiHidden="1" w:unhideWhenUsed="1"/>
     <w:lsdException w:name="Table Subtle 2" w:semiHidden="1" w:unhideWhenUsed="1"/>
-    <w:lsdException w:name="Table Web 1" w:semiHidden="1" w:unhideWhenUsed="1"/>
     <w:lsdException w:name="Table Web 2" w:semiHidden="1" w:unhideWhenUsed="1"/>
     <w:lsdException w:name="Table Web 3" w:semiHidden="1" w:unhideWhenUsed="1"/>
     <w:lsdException w:name="Balloon Text" w:semiHidden="1" w:unhideWhenUsed="1"/>
@@ -2920,6 +3161,9 @@
     <w:lsdException w:name="List Table 6 Colorful Accent 6" w:uiPriority="51"/>
     <w:lsdException w:name="List Table 7 Colorful Accent 6" w:uiPriority="52"/>
     <w:lsdException w:name="Mention" w:semiHidden="1" w:unhideWhenUsed="1"/>
+    <w:lsdException w:name="Smart Hyperlink" w:semiHidden="1" w:unhideWhenUsed="1"/>
+    <w:lsdException w:name="Hashtag" w:semiHidden="1" w:unhideWhenUsed="1"/>
+    <w:lsdException w:name="Unresolved Mention" w:semiHidden="1" w:unhideWhenUsed="1"/>
   </w:latentStyles>
   <w:style w:type="paragraph" w:default="1" w:styleId="Normal">
     <w:name w:val="Normal"/>
@@ -2928,7 +3172,6 @@
   <w:style w:type="character" w:default="1" w:styleId="DefaultParagraphFont">
     <w:name w:val="Default Paragraph Font"/>
     <w:uiPriority w:val="1"/>
-    <w:semiHidden/>
     <w:unhideWhenUsed/>
   </w:style>
   <w:style w:type="table" w:default="1" w:styleId="TableNormal">
@@ -3292,7 +3535,7 @@
 </file>
 
 <file path=customXml/itemProps1.xml><?xml version="1.0" encoding="utf-8"?>
-<ds:datastoreItem xmlns:ds="http://schemas.openxmlformats.org/officeDocument/2006/customXml" ds:itemID="{2CCC056A-EEA9-49C5-8904-53A02D3E8B27}">
+<ds:datastoreItem xmlns:ds="http://schemas.openxmlformats.org/officeDocument/2006/customXml" ds:itemID="{58933C06-E790-457C-90B4-C58EBC175BE8}">
   <ds:schemaRefs>
     <ds:schemaRef ds:uri="http://schemas.openxmlformats.org/officeDocument/2006/bibliography"/>
   </ds:schemaRefs>

</xml_diff>